<commit_message>
Updated files .docx and .txt.
</commit_message>
<xml_diff>
--- a/Project Overview and Screenshots.docx
+++ b/Project Overview and Screenshots.docx
@@ -2016,14 +2016,14 @@
         <w:rPr>
           <w:rFonts w:ascii="Times New Roman" w:hAnsi="Times New Roman" w:cs="Times New Roman"/>
         </w:rPr>
-        <w:t xml:space="preserve"> d</w:t>
+        <w:t xml:space="preserve"> </w:t>
       </w:r>
       <w:proofErr w:type="spellStart"/>
       <w:r>
         <w:rPr>
           <w:rFonts w:ascii="Times New Roman" w:hAnsi="Times New Roman" w:cs="Times New Roman"/>
         </w:rPr>
-        <w:t>atainputapp</w:t>
+        <w:t>datainputapp</w:t>
       </w:r>
       <w:proofErr w:type="spellEnd"/>
       <w:r>
@@ -3609,6 +3609,7 @@
       <w:r>
         <w:rPr>
           <w:rFonts w:ascii="Times New Roman" w:hAnsi="Times New Roman" w:cs="Times New Roman"/>
+          <w:noProof/>
         </w:rPr>
         <w:drawing>
           <wp:inline distT="0" distB="0" distL="0" distR="0" wp14:anchorId="323E7AA5" wp14:editId="64828233">
@@ -3688,7 +3689,7 @@
           <w:noProof/>
         </w:rPr>
         <w:drawing>
-          <wp:inline distT="0" distB="0" distL="0" distR="0" wp14:anchorId="768FDB64" wp14:editId="42556206">
+          <wp:inline distT="0" distB="0" distL="0" distR="0" wp14:anchorId="768FDB64" wp14:editId="4BC59254">
             <wp:extent cx="6635750" cy="4260850"/>
             <wp:effectExtent l="0" t="0" r="0" b="6350"/>
             <wp:docPr id="1363410691" name="Picture 2"/>
@@ -3781,6 +3782,7 @@
       <w:r>
         <w:rPr>
           <w:rFonts w:ascii="Times New Roman" w:hAnsi="Times New Roman" w:cs="Times New Roman"/>
+          <w:noProof/>
         </w:rPr>
         <w:drawing>
           <wp:inline distT="0" distB="0" distL="0" distR="0" wp14:anchorId="44E47CE1" wp14:editId="2EFB14C4">
@@ -3864,6 +3866,7 @@
       <w:r>
         <w:rPr>
           <w:rFonts w:ascii="Times New Roman" w:hAnsi="Times New Roman" w:cs="Times New Roman"/>
+          <w:noProof/>
         </w:rPr>
         <w:drawing>
           <wp:inline distT="0" distB="0" distL="0" distR="0" wp14:anchorId="35D79A86" wp14:editId="0782814C">
@@ -3954,6 +3957,7 @@
       <w:r>
         <w:rPr>
           <w:rFonts w:ascii="Times New Roman" w:hAnsi="Times New Roman" w:cs="Times New Roman"/>
+          <w:noProof/>
         </w:rPr>
         <w:drawing>
           <wp:inline distT="0" distB="0" distL="0" distR="0" wp14:anchorId="50BAB1BF" wp14:editId="68AEBFD6">
@@ -4138,6 +4142,7 @@
       <w:r>
         <w:rPr>
           <w:rFonts w:ascii="Times New Roman" w:hAnsi="Times New Roman" w:cs="Times New Roman"/>
+          <w:noProof/>
         </w:rPr>
         <w:drawing>
           <wp:inline distT="0" distB="0" distL="0" distR="0" wp14:anchorId="47261C6C" wp14:editId="7D326F96">
@@ -4291,6 +4296,7 @@
       <w:r>
         <w:rPr>
           <w:rFonts w:ascii="Times New Roman" w:hAnsi="Times New Roman" w:cs="Times New Roman"/>
+          <w:noProof/>
         </w:rPr>
         <w:drawing>
           <wp:inline distT="0" distB="0" distL="0" distR="0" wp14:anchorId="2142CCA7" wp14:editId="290DAC43">
@@ -4355,11 +4361,6 @@
         </w:rPr>
         <w:lastRenderedPageBreak/>
         <w:tab/>
-      </w:r>
-      <w:r>
-        <w:rPr>
-          <w:rFonts w:ascii="Times New Roman" w:hAnsi="Times New Roman" w:cs="Times New Roman"/>
-        </w:rPr>
         <w:t xml:space="preserve">&gt; </w:t>
       </w:r>
       <w:r>
@@ -4459,6 +4460,7 @@
       <w:r>
         <w:rPr>
           <w:rFonts w:ascii="Times New Roman" w:hAnsi="Times New Roman" w:cs="Times New Roman"/>
+          <w:noProof/>
           <w:sz w:val="24"/>
           <w:szCs w:val="24"/>
         </w:rPr>
@@ -4527,6 +4529,7 @@
       <w:r>
         <w:rPr>
           <w:rFonts w:ascii="Times New Roman" w:hAnsi="Times New Roman" w:cs="Times New Roman"/>
+          <w:noProof/>
           <w:sz w:val="24"/>
           <w:szCs w:val="24"/>
         </w:rPr>
@@ -4585,19 +4588,426 @@
       <w:pPr>
         <w:rPr>
           <w:rFonts w:ascii="Times New Roman" w:hAnsi="Times New Roman" w:cs="Times New Roman"/>
-          <w:sz w:val="24"/>
-          <w:szCs w:val="24"/>
-        </w:rPr>
-      </w:pPr>
-    </w:p>
-    <w:p>
-      <w:pPr>
-        <w:rPr>
-          <w:rFonts w:ascii="Times New Roman" w:hAnsi="Times New Roman" w:cs="Times New Roman"/>
-          <w:sz w:val="24"/>
-          <w:szCs w:val="24"/>
-        </w:rPr>
-      </w:pPr>
+          <w:b/>
+          <w:bCs/>
+          <w:sz w:val="24"/>
+          <w:szCs w:val="24"/>
+        </w:rPr>
+      </w:pPr>
+      <w:r>
+        <w:rPr>
+          <w:rFonts w:ascii="Times New Roman" w:hAnsi="Times New Roman" w:cs="Times New Roman"/>
+          <w:b/>
+          <w:bCs/>
+          <w:sz w:val="24"/>
+          <w:szCs w:val="24"/>
+          <w:u w:val="single"/>
+        </w:rPr>
+        <w:t>CI/CD pipeline</w:t>
+      </w:r>
+      <w:r>
+        <w:rPr>
+          <w:rFonts w:ascii="Times New Roman" w:hAnsi="Times New Roman" w:cs="Times New Roman"/>
+          <w:b/>
+          <w:bCs/>
+          <w:sz w:val="24"/>
+          <w:szCs w:val="24"/>
+        </w:rPr>
+        <w:t>:</w:t>
+      </w:r>
+    </w:p>
+    <w:p>
+      <w:pPr>
+        <w:rPr>
+          <w:rFonts w:ascii="Times New Roman" w:hAnsi="Times New Roman" w:cs="Times New Roman"/>
+        </w:rPr>
+      </w:pPr>
+      <w:r>
+        <w:rPr>
+          <w:rFonts w:ascii="Times New Roman" w:hAnsi="Times New Roman" w:cs="Times New Roman"/>
+        </w:rPr>
+        <w:t xml:space="preserve">I have used GitLab for CI/CD of this application. I have created a file </w:t>
+      </w:r>
+      <w:proofErr w:type="gramStart"/>
+      <w:r>
+        <w:rPr>
+          <w:rFonts w:ascii="Times New Roman" w:hAnsi="Times New Roman" w:cs="Times New Roman"/>
+        </w:rPr>
+        <w:t>".</w:t>
+      </w:r>
+      <w:proofErr w:type="spellStart"/>
+      <w:r>
+        <w:rPr>
+          <w:rFonts w:ascii="Times New Roman" w:hAnsi="Times New Roman" w:cs="Times New Roman"/>
+        </w:rPr>
+        <w:t>gitlab-ci.yml</w:t>
+      </w:r>
+      <w:proofErr w:type="spellEnd"/>
+      <w:proofErr w:type="gramEnd"/>
+      <w:r>
+        <w:rPr>
+          <w:rFonts w:ascii="Times New Roman" w:hAnsi="Times New Roman" w:cs="Times New Roman"/>
+        </w:rPr>
+        <w:t>", which builds the images of the applications and saves them into GitLab registry.</w:t>
+      </w:r>
+    </w:p>
+    <w:p>
+      <w:pPr>
+        <w:rPr>
+          <w:rFonts w:ascii="Times New Roman" w:hAnsi="Times New Roman" w:cs="Times New Roman"/>
+        </w:rPr>
+      </w:pPr>
+    </w:p>
+    <w:p>
+      <w:pPr>
+        <w:rPr>
+          <w:rFonts w:ascii="Times New Roman" w:hAnsi="Times New Roman" w:cs="Times New Roman"/>
+        </w:rPr>
+      </w:pPr>
+      <w:r>
+        <w:rPr>
+          <w:rFonts w:ascii="Times New Roman" w:hAnsi="Times New Roman" w:cs="Times New Roman"/>
+        </w:rPr>
+        <w:t>Pipelines:</w:t>
+      </w:r>
+    </w:p>
+    <w:p>
+      <w:pPr>
+        <w:rPr>
+          <w:rFonts w:ascii="Times New Roman" w:hAnsi="Times New Roman" w:cs="Times New Roman"/>
+        </w:rPr>
+      </w:pPr>
+      <w:r>
+        <w:rPr>
+          <w:rFonts w:ascii="Times New Roman" w:hAnsi="Times New Roman" w:cs="Times New Roman"/>
+        </w:rPr>
+        <w:drawing>
+          <wp:inline distT="0" distB="0" distL="0" distR="0" wp14:anchorId="45C1192C" wp14:editId="5C41DA89">
+            <wp:extent cx="6645910" cy="2670810"/>
+            <wp:effectExtent l="19050" t="19050" r="21590" b="15240"/>
+            <wp:docPr id="1195200839" name="Picture 1"/>
+            <wp:cNvGraphicFramePr>
+              <a:graphicFrameLocks xmlns:a="http://schemas.openxmlformats.org/drawingml/2006/main" noChangeAspect="1"/>
+            </wp:cNvGraphicFramePr>
+            <a:graphic xmlns:a="http://schemas.openxmlformats.org/drawingml/2006/main">
+              <a:graphicData uri="http://schemas.openxmlformats.org/drawingml/2006/picture">
+                <pic:pic xmlns:pic="http://schemas.openxmlformats.org/drawingml/2006/picture">
+                  <pic:nvPicPr>
+                    <pic:cNvPr id="1195200839" name=""/>
+                    <pic:cNvPicPr/>
+                  </pic:nvPicPr>
+                  <pic:blipFill>
+                    <a:blip r:embed="rId40"/>
+                    <a:stretch>
+                      <a:fillRect/>
+                    </a:stretch>
+                  </pic:blipFill>
+                  <pic:spPr>
+                    <a:xfrm>
+                      <a:off x="0" y="0"/>
+                      <a:ext cx="6645910" cy="2670810"/>
+                    </a:xfrm>
+                    <a:prstGeom prst="rect">
+                      <a:avLst/>
+                    </a:prstGeom>
+                    <a:ln>
+                      <a:solidFill>
+                        <a:schemeClr val="accent1"/>
+                      </a:solidFill>
+                    </a:ln>
+                  </pic:spPr>
+                </pic:pic>
+              </a:graphicData>
+            </a:graphic>
+          </wp:inline>
+        </w:drawing>
+      </w:r>
+    </w:p>
+    <w:p>
+      <w:pPr>
+        <w:rPr>
+          <w:rFonts w:ascii="Times New Roman" w:hAnsi="Times New Roman" w:cs="Times New Roman"/>
+        </w:rPr>
+      </w:pPr>
+    </w:p>
+    <w:p>
+      <w:pPr>
+        <w:rPr>
+          <w:rFonts w:ascii="Times New Roman" w:hAnsi="Times New Roman" w:cs="Times New Roman"/>
+        </w:rPr>
+      </w:pPr>
+      <w:r>
+        <w:rPr>
+          <w:rFonts w:ascii="Times New Roman" w:hAnsi="Times New Roman" w:cs="Times New Roman"/>
+        </w:rPr>
+        <w:lastRenderedPageBreak/>
+        <w:t xml:space="preserve">Images pushed into </w:t>
+      </w:r>
+      <w:proofErr w:type="spellStart"/>
+      <w:r>
+        <w:rPr>
+          <w:rFonts w:ascii="Times New Roman" w:hAnsi="Times New Roman" w:cs="Times New Roman"/>
+        </w:rPr>
+        <w:t>gitlab’s</w:t>
+      </w:r>
+      <w:proofErr w:type="spellEnd"/>
+      <w:r>
+        <w:rPr>
+          <w:rFonts w:ascii="Times New Roman" w:hAnsi="Times New Roman" w:cs="Times New Roman"/>
+        </w:rPr>
+        <w:t xml:space="preserve"> Container Registry:</w:t>
+      </w:r>
+    </w:p>
+    <w:p>
+      <w:pPr>
+        <w:rPr>
+          <w:rFonts w:ascii="Times New Roman" w:hAnsi="Times New Roman" w:cs="Times New Roman"/>
+          <w:sz w:val="24"/>
+          <w:szCs w:val="24"/>
+        </w:rPr>
+      </w:pPr>
+      <w:r>
+        <w:rPr>
+          <w:rFonts w:ascii="Times New Roman" w:hAnsi="Times New Roman" w:cs="Times New Roman"/>
+          <w:sz w:val="24"/>
+          <w:szCs w:val="24"/>
+        </w:rPr>
+        <w:drawing>
+          <wp:inline distT="0" distB="0" distL="0" distR="0" wp14:anchorId="35EEDEAB" wp14:editId="26BC4FF1">
+            <wp:extent cx="6645910" cy="2838450"/>
+            <wp:effectExtent l="19050" t="19050" r="21590" b="19050"/>
+            <wp:docPr id="1052403563" name="Picture 1"/>
+            <wp:cNvGraphicFramePr>
+              <a:graphicFrameLocks xmlns:a="http://schemas.openxmlformats.org/drawingml/2006/main" noChangeAspect="1"/>
+            </wp:cNvGraphicFramePr>
+            <a:graphic xmlns:a="http://schemas.openxmlformats.org/drawingml/2006/main">
+              <a:graphicData uri="http://schemas.openxmlformats.org/drawingml/2006/picture">
+                <pic:pic xmlns:pic="http://schemas.openxmlformats.org/drawingml/2006/picture">
+                  <pic:nvPicPr>
+                    <pic:cNvPr id="1052403563" name=""/>
+                    <pic:cNvPicPr/>
+                  </pic:nvPicPr>
+                  <pic:blipFill>
+                    <a:blip r:embed="rId41"/>
+                    <a:stretch>
+                      <a:fillRect/>
+                    </a:stretch>
+                  </pic:blipFill>
+                  <pic:spPr>
+                    <a:xfrm>
+                      <a:off x="0" y="0"/>
+                      <a:ext cx="6645910" cy="2838450"/>
+                    </a:xfrm>
+                    <a:prstGeom prst="rect">
+                      <a:avLst/>
+                    </a:prstGeom>
+                    <a:ln>
+                      <a:solidFill>
+                        <a:schemeClr val="accent1"/>
+                      </a:solidFill>
+                    </a:ln>
+                  </pic:spPr>
+                </pic:pic>
+              </a:graphicData>
+            </a:graphic>
+          </wp:inline>
+        </w:drawing>
+      </w:r>
+    </w:p>
+    <w:p>
+      <w:pPr>
+        <w:rPr>
+          <w:rFonts w:ascii="Times New Roman" w:hAnsi="Times New Roman" w:cs="Times New Roman"/>
+        </w:rPr>
+      </w:pPr>
+    </w:p>
+    <w:p>
+      <w:pPr>
+        <w:rPr>
+          <w:rFonts w:ascii="Times New Roman" w:hAnsi="Times New Roman" w:cs="Times New Roman"/>
+        </w:rPr>
+      </w:pPr>
+      <w:r>
+        <w:rPr>
+          <w:rFonts w:ascii="Times New Roman" w:hAnsi="Times New Roman" w:cs="Times New Roman"/>
+        </w:rPr>
+        <w:t xml:space="preserve">Image </w:t>
+      </w:r>
+      <w:r>
+        <w:rPr>
+          <w:rFonts w:ascii="Times New Roman" w:hAnsi="Times New Roman" w:cs="Times New Roman"/>
+        </w:rPr>
+        <w:t>tags can be seen by clicking on any of the image:</w:t>
+      </w:r>
+    </w:p>
+    <w:p>
+      <w:pPr>
+        <w:rPr>
+          <w:rFonts w:ascii="Times New Roman" w:hAnsi="Times New Roman" w:cs="Times New Roman"/>
+          <w:sz w:val="24"/>
+          <w:szCs w:val="24"/>
+        </w:rPr>
+      </w:pPr>
+      <w:r>
+        <w:rPr>
+          <w:rFonts w:ascii="Times New Roman" w:hAnsi="Times New Roman" w:cs="Times New Roman"/>
+          <w:sz w:val="24"/>
+          <w:szCs w:val="24"/>
+        </w:rPr>
+        <w:drawing>
+          <wp:inline distT="0" distB="0" distL="0" distR="0" wp14:anchorId="28C8DA03" wp14:editId="24C111CE">
+            <wp:extent cx="6645910" cy="2770505"/>
+            <wp:effectExtent l="19050" t="19050" r="21590" b="10795"/>
+            <wp:docPr id="1323209574" name="Picture 1"/>
+            <wp:cNvGraphicFramePr>
+              <a:graphicFrameLocks xmlns:a="http://schemas.openxmlformats.org/drawingml/2006/main" noChangeAspect="1"/>
+            </wp:cNvGraphicFramePr>
+            <a:graphic xmlns:a="http://schemas.openxmlformats.org/drawingml/2006/main">
+              <a:graphicData uri="http://schemas.openxmlformats.org/drawingml/2006/picture">
+                <pic:pic xmlns:pic="http://schemas.openxmlformats.org/drawingml/2006/picture">
+                  <pic:nvPicPr>
+                    <pic:cNvPr id="1323209574" name=""/>
+                    <pic:cNvPicPr/>
+                  </pic:nvPicPr>
+                  <pic:blipFill>
+                    <a:blip r:embed="rId42"/>
+                    <a:stretch>
+                      <a:fillRect/>
+                    </a:stretch>
+                  </pic:blipFill>
+                  <pic:spPr>
+                    <a:xfrm>
+                      <a:off x="0" y="0"/>
+                      <a:ext cx="6645910" cy="2770505"/>
+                    </a:xfrm>
+                    <a:prstGeom prst="rect">
+                      <a:avLst/>
+                    </a:prstGeom>
+                    <a:ln>
+                      <a:solidFill>
+                        <a:schemeClr val="accent1"/>
+                      </a:solidFill>
+                    </a:ln>
+                  </pic:spPr>
+                </pic:pic>
+              </a:graphicData>
+            </a:graphic>
+          </wp:inline>
+        </w:drawing>
+      </w:r>
+    </w:p>
+    <w:p>
+      <w:pPr>
+        <w:rPr>
+          <w:rFonts w:ascii="Times New Roman" w:hAnsi="Times New Roman" w:cs="Times New Roman"/>
+          <w:sz w:val="24"/>
+          <w:szCs w:val="24"/>
+        </w:rPr>
+      </w:pPr>
+      <w:r>
+        <w:rPr>
+          <w:rFonts w:ascii="Times New Roman" w:hAnsi="Times New Roman" w:cs="Times New Roman"/>
+          <w:sz w:val="24"/>
+          <w:szCs w:val="24"/>
+        </w:rPr>
+        <w:drawing>
+          <wp:inline distT="0" distB="0" distL="0" distR="0" wp14:anchorId="507FCE98" wp14:editId="1147646F">
+            <wp:extent cx="6645910" cy="2672715"/>
+            <wp:effectExtent l="19050" t="19050" r="21590" b="13335"/>
+            <wp:docPr id="1970902533" name="Picture 1"/>
+            <wp:cNvGraphicFramePr>
+              <a:graphicFrameLocks xmlns:a="http://schemas.openxmlformats.org/drawingml/2006/main" noChangeAspect="1"/>
+            </wp:cNvGraphicFramePr>
+            <a:graphic xmlns:a="http://schemas.openxmlformats.org/drawingml/2006/main">
+              <a:graphicData uri="http://schemas.openxmlformats.org/drawingml/2006/picture">
+                <pic:pic xmlns:pic="http://schemas.openxmlformats.org/drawingml/2006/picture">
+                  <pic:nvPicPr>
+                    <pic:cNvPr id="1970902533" name=""/>
+                    <pic:cNvPicPr/>
+                  </pic:nvPicPr>
+                  <pic:blipFill>
+                    <a:blip r:embed="rId43"/>
+                    <a:stretch>
+                      <a:fillRect/>
+                    </a:stretch>
+                  </pic:blipFill>
+                  <pic:spPr>
+                    <a:xfrm>
+                      <a:off x="0" y="0"/>
+                      <a:ext cx="6645910" cy="2672715"/>
+                    </a:xfrm>
+                    <a:prstGeom prst="rect">
+                      <a:avLst/>
+                    </a:prstGeom>
+                    <a:ln>
+                      <a:solidFill>
+                        <a:schemeClr val="accent1"/>
+                      </a:solidFill>
+                    </a:ln>
+                  </pic:spPr>
+                </pic:pic>
+              </a:graphicData>
+            </a:graphic>
+          </wp:inline>
+        </w:drawing>
+      </w:r>
+    </w:p>
+    <w:p>
+      <w:pPr>
+        <w:rPr>
+          <w:rFonts w:ascii="Times New Roman" w:hAnsi="Times New Roman" w:cs="Times New Roman"/>
+          <w:sz w:val="24"/>
+          <w:szCs w:val="24"/>
+        </w:rPr>
+      </w:pPr>
+      <w:r>
+        <w:rPr>
+          <w:rFonts w:ascii="Times New Roman" w:hAnsi="Times New Roman" w:cs="Times New Roman"/>
+          <w:sz w:val="24"/>
+          <w:szCs w:val="24"/>
+        </w:rPr>
+        <w:lastRenderedPageBreak/>
+        <w:drawing>
+          <wp:inline distT="0" distB="0" distL="0" distR="0" wp14:anchorId="19E3768C" wp14:editId="14BA0886">
+            <wp:extent cx="6645910" cy="2642870"/>
+            <wp:effectExtent l="19050" t="19050" r="21590" b="24130"/>
+            <wp:docPr id="1671310305" name="Picture 1"/>
+            <wp:cNvGraphicFramePr>
+              <a:graphicFrameLocks xmlns:a="http://schemas.openxmlformats.org/drawingml/2006/main" noChangeAspect="1"/>
+            </wp:cNvGraphicFramePr>
+            <a:graphic xmlns:a="http://schemas.openxmlformats.org/drawingml/2006/main">
+              <a:graphicData uri="http://schemas.openxmlformats.org/drawingml/2006/picture">
+                <pic:pic xmlns:pic="http://schemas.openxmlformats.org/drawingml/2006/picture">
+                  <pic:nvPicPr>
+                    <pic:cNvPr id="1671310305" name=""/>
+                    <pic:cNvPicPr/>
+                  </pic:nvPicPr>
+                  <pic:blipFill>
+                    <a:blip r:embed="rId44"/>
+                    <a:stretch>
+                      <a:fillRect/>
+                    </a:stretch>
+                  </pic:blipFill>
+                  <pic:spPr>
+                    <a:xfrm>
+                      <a:off x="0" y="0"/>
+                      <a:ext cx="6645910" cy="2642870"/>
+                    </a:xfrm>
+                    <a:prstGeom prst="rect">
+                      <a:avLst/>
+                    </a:prstGeom>
+                    <a:ln>
+                      <a:solidFill>
+                        <a:schemeClr val="accent1"/>
+                      </a:solidFill>
+                    </a:ln>
+                  </pic:spPr>
+                </pic:pic>
+              </a:graphicData>
+            </a:graphic>
+          </wp:inline>
+        </w:drawing>
+      </w:r>
     </w:p>
     <w:sectPr>
       <w:pgSz w:w="11906" w:h="16838"/>

</xml_diff>